<commit_message>
updated markdown and xi_as_idxs.png to xi_as_idxss.png
</commit_message>
<xml_diff>
--- a/project_media/Xi.docx
+++ b/project_media/Xi.docx
@@ -268,7 +268,6 @@
                 <w:color w:val="000000"/>
               </w:rPr>
             </w:pPr>
-            <w:proofErr w:type="spellStart"/>
             <w:r>
               <w:rPr>
                 <w:rFonts w:ascii="Calibri" w:eastAsia="Times New Roman" w:hAnsi="Calibri" w:cs="Calibri"/>
@@ -276,7 +275,6 @@
               </w:rPr>
               <w:t>startseq</w:t>
             </w:r>
-            <w:proofErr w:type="spellEnd"/>
           </w:p>
         </w:tc>
         <w:tc>
@@ -302,7 +300,6 @@
                 <w:color w:val="000000"/>
               </w:rPr>
             </w:pPr>
-            <w:proofErr w:type="spellStart"/>
             <w:r>
               <w:rPr>
                 <w:rFonts w:ascii="Calibri" w:eastAsia="Times New Roman" w:hAnsi="Calibri" w:cs="Calibri"/>
@@ -310,7 +307,6 @@
               </w:rPr>
               <w:t>i</w:t>
             </w:r>
-            <w:proofErr w:type="spellEnd"/>
           </w:p>
         </w:tc>
       </w:tr>
@@ -372,31 +368,13 @@
                 <w:color w:val="000000"/>
               </w:rPr>
             </w:pPr>
-            <w:proofErr w:type="spellStart"/>
-            <w:r>
-              <w:rPr>
-                <w:rFonts w:ascii="Calibri" w:eastAsia="Times New Roman" w:hAnsi="Calibri" w:cs="Calibri"/>
-                <w:color w:val="000000"/>
-              </w:rPr>
-              <w:t>startseq</w:t>
-            </w:r>
-            <w:proofErr w:type="spellEnd"/>
-            <w:r>
-              <w:rPr>
-                <w:rFonts w:ascii="Calibri" w:eastAsia="Times New Roman" w:hAnsi="Calibri" w:cs="Calibri"/>
-                <w:color w:val="000000"/>
-              </w:rPr>
-              <w:t xml:space="preserve"> </w:t>
-            </w:r>
-            <w:proofErr w:type="spellStart"/>
-            <w:r>
-              <w:rPr>
-                <w:rFonts w:ascii="Calibri" w:eastAsia="Times New Roman" w:hAnsi="Calibri" w:cs="Calibri"/>
-                <w:color w:val="000000"/>
-              </w:rPr>
-              <w:t>i</w:t>
-            </w:r>
-            <w:proofErr w:type="spellEnd"/>
+            <w:r>
+              <w:rPr>
+                <w:rFonts w:ascii="Calibri" w:eastAsia="Times New Roman" w:hAnsi="Calibri" w:cs="Calibri"/>
+                <w:color w:val="000000"/>
+              </w:rPr>
+              <w:t>startseq i</w:t>
+            </w:r>
           </w:p>
         </w:tc>
         <w:tc>
@@ -490,23 +468,12 @@
                 <w:color w:val="000000"/>
               </w:rPr>
             </w:pPr>
-            <w:proofErr w:type="spellStart"/>
-            <w:proofErr w:type="gramStart"/>
-            <w:r>
-              <w:rPr>
-                <w:rFonts w:ascii="Calibri" w:eastAsia="Times New Roman" w:hAnsi="Calibri" w:cs="Calibri"/>
-                <w:color w:val="000000"/>
-              </w:rPr>
-              <w:t>startseq</w:t>
-            </w:r>
-            <w:proofErr w:type="spellEnd"/>
-            <w:proofErr w:type="gramEnd"/>
-            <w:r>
-              <w:rPr>
-                <w:rFonts w:ascii="Calibri" w:eastAsia="Times New Roman" w:hAnsi="Calibri" w:cs="Calibri"/>
-                <w:color w:val="000000"/>
-              </w:rPr>
-              <w:t xml:space="preserve"> I love</w:t>
+            <w:r>
+              <w:rPr>
+                <w:rFonts w:ascii="Calibri" w:eastAsia="Times New Roman" w:hAnsi="Calibri" w:cs="Calibri"/>
+                <w:color w:val="000000"/>
+              </w:rPr>
+              <w:t>startseq I love</w:t>
             </w:r>
           </w:p>
         </w:tc>
@@ -601,23 +568,12 @@
                 <w:color w:val="000000"/>
               </w:rPr>
             </w:pPr>
-            <w:proofErr w:type="spellStart"/>
-            <w:proofErr w:type="gramStart"/>
-            <w:r>
-              <w:rPr>
-                <w:rFonts w:ascii="Calibri" w:eastAsia="Times New Roman" w:hAnsi="Calibri" w:cs="Calibri"/>
-                <w:color w:val="000000"/>
-              </w:rPr>
-              <w:t>startseq</w:t>
-            </w:r>
-            <w:proofErr w:type="spellEnd"/>
-            <w:proofErr w:type="gramEnd"/>
-            <w:r>
-              <w:rPr>
-                <w:rFonts w:ascii="Calibri" w:eastAsia="Times New Roman" w:hAnsi="Calibri" w:cs="Calibri"/>
-                <w:color w:val="000000"/>
-              </w:rPr>
-              <w:t xml:space="preserve"> I love studying</w:t>
+            <w:r>
+              <w:rPr>
+                <w:rFonts w:ascii="Calibri" w:eastAsia="Times New Roman" w:hAnsi="Calibri" w:cs="Calibri"/>
+                <w:color w:val="000000"/>
+              </w:rPr>
+              <w:t>startseq I love studying</w:t>
             </w:r>
           </w:p>
         </w:tc>
@@ -712,23 +668,12 @@
                 <w:color w:val="000000"/>
               </w:rPr>
             </w:pPr>
-            <w:proofErr w:type="spellStart"/>
-            <w:proofErr w:type="gramStart"/>
-            <w:r>
-              <w:rPr>
-                <w:rFonts w:ascii="Calibri" w:eastAsia="Times New Roman" w:hAnsi="Calibri" w:cs="Calibri"/>
-                <w:color w:val="000000"/>
-              </w:rPr>
-              <w:t>startseq</w:t>
-            </w:r>
-            <w:proofErr w:type="spellEnd"/>
-            <w:proofErr w:type="gramEnd"/>
-            <w:r>
-              <w:rPr>
-                <w:rFonts w:ascii="Calibri" w:eastAsia="Times New Roman" w:hAnsi="Calibri" w:cs="Calibri"/>
-                <w:color w:val="000000"/>
-              </w:rPr>
-              <w:t xml:space="preserve"> I love studying natural</w:t>
+            <w:r>
+              <w:rPr>
+                <w:rFonts w:ascii="Calibri" w:eastAsia="Times New Roman" w:hAnsi="Calibri" w:cs="Calibri"/>
+                <w:color w:val="000000"/>
+              </w:rPr>
+              <w:t>startseq I love studying natural</w:t>
             </w:r>
           </w:p>
         </w:tc>
@@ -823,23 +768,12 @@
                 <w:color w:val="000000"/>
               </w:rPr>
             </w:pPr>
-            <w:proofErr w:type="spellStart"/>
-            <w:proofErr w:type="gramStart"/>
-            <w:r>
-              <w:rPr>
-                <w:rFonts w:ascii="Calibri" w:eastAsia="Times New Roman" w:hAnsi="Calibri" w:cs="Calibri"/>
-                <w:color w:val="000000"/>
-              </w:rPr>
-              <w:t>startseq</w:t>
-            </w:r>
-            <w:proofErr w:type="spellEnd"/>
-            <w:proofErr w:type="gramEnd"/>
-            <w:r>
-              <w:rPr>
-                <w:rFonts w:ascii="Calibri" w:eastAsia="Times New Roman" w:hAnsi="Calibri" w:cs="Calibri"/>
-                <w:color w:val="000000"/>
-              </w:rPr>
-              <w:t xml:space="preserve"> I love studying natural language</w:t>
+            <w:r>
+              <w:rPr>
+                <w:rFonts w:ascii="Calibri" w:eastAsia="Times New Roman" w:hAnsi="Calibri" w:cs="Calibri"/>
+                <w:color w:val="000000"/>
+              </w:rPr>
+              <w:t>startseq I love studying natural language</w:t>
             </w:r>
           </w:p>
         </w:tc>
@@ -934,23 +868,12 @@
                 <w:color w:val="000000"/>
               </w:rPr>
             </w:pPr>
-            <w:proofErr w:type="spellStart"/>
-            <w:proofErr w:type="gramStart"/>
-            <w:r>
-              <w:rPr>
-                <w:rFonts w:ascii="Calibri" w:eastAsia="Times New Roman" w:hAnsi="Calibri" w:cs="Calibri"/>
-                <w:color w:val="000000"/>
-              </w:rPr>
-              <w:t>startseq</w:t>
-            </w:r>
-            <w:proofErr w:type="spellEnd"/>
-            <w:proofErr w:type="gramEnd"/>
-            <w:r>
-              <w:rPr>
-                <w:rFonts w:ascii="Calibri" w:eastAsia="Times New Roman" w:hAnsi="Calibri" w:cs="Calibri"/>
-                <w:color w:val="000000"/>
-              </w:rPr>
-              <w:t xml:space="preserve"> I love studying natural language processing</w:t>
+            <w:r>
+              <w:rPr>
+                <w:rFonts w:ascii="Calibri" w:eastAsia="Times New Roman" w:hAnsi="Calibri" w:cs="Calibri"/>
+                <w:color w:val="000000"/>
+              </w:rPr>
+              <w:t>startseq I love studying natural language processing</w:t>
             </w:r>
           </w:p>
         </w:tc>
@@ -977,7 +900,6 @@
                 <w:color w:val="000000"/>
               </w:rPr>
             </w:pPr>
-            <w:proofErr w:type="spellStart"/>
             <w:r>
               <w:rPr>
                 <w:rFonts w:ascii="Calibri" w:eastAsia="Times New Roman" w:hAnsi="Calibri" w:cs="Calibri"/>
@@ -985,7 +907,6 @@
               </w:rPr>
               <w:t>endseq</w:t>
             </w:r>
-            <w:proofErr w:type="spellEnd"/>
           </w:p>
         </w:tc>
       </w:tr>
@@ -1264,7 +1185,91 @@
                 <w:rFonts w:ascii="Calibri" w:eastAsia="Times New Roman" w:hAnsi="Calibri" w:cs="Calibri"/>
                 <w:color w:val="000000"/>
               </w:rPr>
-              <w:t>[7, 0, 0 ...,0]</w:t>
+              <w:t>[7, 0, 0 ...,</w:t>
+            </w:r>
+            <w:r>
+              <w:rPr>
+                <w:rFonts w:ascii="Calibri" w:eastAsia="Times New Roman" w:hAnsi="Calibri" w:cs="Calibri"/>
+                <w:color w:val="000000"/>
+              </w:rPr>
+              <w:t xml:space="preserve"> </w:t>
+            </w:r>
+            <w:r>
+              <w:rPr>
+                <w:rFonts w:ascii="Calibri" w:eastAsia="Times New Roman" w:hAnsi="Calibri" w:cs="Calibri"/>
+                <w:color w:val="000000"/>
+              </w:rPr>
+              <w:t>...,</w:t>
+            </w:r>
+            <w:r>
+              <w:rPr>
+                <w:rFonts w:ascii="Calibri" w:eastAsia="Times New Roman" w:hAnsi="Calibri" w:cs="Calibri"/>
+                <w:color w:val="000000"/>
+              </w:rPr>
+              <w:t xml:space="preserve"> </w:t>
+            </w:r>
+            <w:r>
+              <w:rPr>
+                <w:rFonts w:ascii="Calibri" w:eastAsia="Times New Roman" w:hAnsi="Calibri" w:cs="Calibri"/>
+                <w:color w:val="000000"/>
+              </w:rPr>
+              <w:t>...,</w:t>
+            </w:r>
+            <w:r>
+              <w:rPr>
+                <w:rFonts w:ascii="Calibri" w:eastAsia="Times New Roman" w:hAnsi="Calibri" w:cs="Calibri"/>
+                <w:color w:val="000000"/>
+              </w:rPr>
+              <w:t xml:space="preserve"> </w:t>
+            </w:r>
+            <w:r>
+              <w:rPr>
+                <w:rFonts w:ascii="Calibri" w:eastAsia="Times New Roman" w:hAnsi="Calibri" w:cs="Calibri"/>
+                <w:color w:val="000000"/>
+              </w:rPr>
+              <w:t>...,</w:t>
+            </w:r>
+            <w:r>
+              <w:rPr>
+                <w:rFonts w:ascii="Calibri" w:eastAsia="Times New Roman" w:hAnsi="Calibri" w:cs="Calibri"/>
+                <w:color w:val="000000"/>
+              </w:rPr>
+              <w:t xml:space="preserve"> </w:t>
+            </w:r>
+            <w:r>
+              <w:rPr>
+                <w:rFonts w:ascii="Calibri" w:eastAsia="Times New Roman" w:hAnsi="Calibri" w:cs="Calibri"/>
+                <w:color w:val="000000"/>
+              </w:rPr>
+              <w:t>...,</w:t>
+            </w:r>
+            <w:r>
+              <w:rPr>
+                <w:rFonts w:ascii="Calibri" w:eastAsia="Times New Roman" w:hAnsi="Calibri" w:cs="Calibri"/>
+                <w:color w:val="000000"/>
+              </w:rPr>
+              <w:t xml:space="preserve"> </w:t>
+            </w:r>
+            <w:r>
+              <w:rPr>
+                <w:rFonts w:ascii="Calibri" w:eastAsia="Times New Roman" w:hAnsi="Calibri" w:cs="Calibri"/>
+                <w:color w:val="000000"/>
+              </w:rPr>
+              <w:t>...,</w:t>
+            </w:r>
+            <w:r>
+              <w:rPr>
+                <w:rFonts w:ascii="Calibri" w:eastAsia="Times New Roman" w:hAnsi="Calibri" w:cs="Calibri"/>
+                <w:color w:val="000000"/>
+              </w:rPr>
+              <w:t xml:space="preserve"> </w:t>
+            </w:r>
+            <w:r>
+              <w:rPr>
+                <w:rFonts w:ascii="Calibri" w:eastAsia="Times New Roman" w:hAnsi="Calibri" w:cs="Calibri"/>
+                <w:color w:val="000000"/>
+              </w:rPr>
+              <w:t>0]</w:t>
             </w:r>
           </w:p>
         </w:tc>
@@ -1364,7 +1369,77 @@
                 <w:rFonts w:ascii="Calibri" w:eastAsia="Times New Roman" w:hAnsi="Calibri" w:cs="Calibri"/>
                 <w:color w:val="000000"/>
               </w:rPr>
-              <w:t>[7, 2, 0, 0 ...,0]</w:t>
+              <w:t>[7, 2, 0, 0 ...,</w:t>
+            </w:r>
+            <w:r>
+              <w:rPr>
+                <w:rFonts w:ascii="Calibri" w:eastAsia="Times New Roman" w:hAnsi="Calibri" w:cs="Calibri"/>
+                <w:color w:val="000000"/>
+              </w:rPr>
+              <w:t xml:space="preserve"> </w:t>
+            </w:r>
+            <w:r>
+              <w:rPr>
+                <w:rFonts w:ascii="Calibri" w:eastAsia="Times New Roman" w:hAnsi="Calibri" w:cs="Calibri"/>
+                <w:color w:val="000000"/>
+              </w:rPr>
+              <w:t>...,</w:t>
+            </w:r>
+            <w:r>
+              <w:rPr>
+                <w:rFonts w:ascii="Calibri" w:eastAsia="Times New Roman" w:hAnsi="Calibri" w:cs="Calibri"/>
+                <w:color w:val="000000"/>
+              </w:rPr>
+              <w:t xml:space="preserve"> </w:t>
+            </w:r>
+            <w:r>
+              <w:rPr>
+                <w:rFonts w:ascii="Calibri" w:eastAsia="Times New Roman" w:hAnsi="Calibri" w:cs="Calibri"/>
+                <w:color w:val="000000"/>
+              </w:rPr>
+              <w:t>...,</w:t>
+            </w:r>
+            <w:r>
+              <w:rPr>
+                <w:rFonts w:ascii="Calibri" w:eastAsia="Times New Roman" w:hAnsi="Calibri" w:cs="Calibri"/>
+                <w:color w:val="000000"/>
+              </w:rPr>
+              <w:t xml:space="preserve"> </w:t>
+            </w:r>
+            <w:r>
+              <w:rPr>
+                <w:rFonts w:ascii="Calibri" w:eastAsia="Times New Roman" w:hAnsi="Calibri" w:cs="Calibri"/>
+                <w:color w:val="000000"/>
+              </w:rPr>
+              <w:t>...,</w:t>
+            </w:r>
+            <w:r>
+              <w:rPr>
+                <w:rFonts w:ascii="Calibri" w:eastAsia="Times New Roman" w:hAnsi="Calibri" w:cs="Calibri"/>
+                <w:color w:val="000000"/>
+              </w:rPr>
+              <w:t xml:space="preserve"> </w:t>
+            </w:r>
+            <w:r>
+              <w:rPr>
+                <w:rFonts w:ascii="Calibri" w:eastAsia="Times New Roman" w:hAnsi="Calibri" w:cs="Calibri"/>
+                <w:color w:val="000000"/>
+              </w:rPr>
+              <w:t>...,</w:t>
+            </w:r>
+            <w:r>
+              <w:rPr>
+                <w:rFonts w:ascii="Calibri" w:eastAsia="Times New Roman" w:hAnsi="Calibri" w:cs="Calibri"/>
+                <w:color w:val="000000"/>
+              </w:rPr>
+              <w:t xml:space="preserve">  </w:t>
+            </w:r>
+            <w:r>
+              <w:rPr>
+                <w:rFonts w:ascii="Calibri" w:eastAsia="Times New Roman" w:hAnsi="Calibri" w:cs="Calibri"/>
+                <w:color w:val="000000"/>
+              </w:rPr>
+              <w:t>0]</w:t>
             </w:r>
           </w:p>
         </w:tc>
@@ -1464,7 +1539,63 @@
                 <w:rFonts w:ascii="Calibri" w:eastAsia="Times New Roman" w:hAnsi="Calibri" w:cs="Calibri"/>
                 <w:color w:val="000000"/>
               </w:rPr>
-              <w:t>[7, 2, 4, 0, 0 ...,0]</w:t>
+              <w:t>[7, 2, 4, 0, 0 ...,</w:t>
+            </w:r>
+            <w:r>
+              <w:rPr>
+                <w:rFonts w:ascii="Calibri" w:eastAsia="Times New Roman" w:hAnsi="Calibri" w:cs="Calibri"/>
+                <w:color w:val="000000"/>
+              </w:rPr>
+              <w:t xml:space="preserve"> </w:t>
+            </w:r>
+            <w:r>
+              <w:rPr>
+                <w:rFonts w:ascii="Calibri" w:eastAsia="Times New Roman" w:hAnsi="Calibri" w:cs="Calibri"/>
+                <w:color w:val="000000"/>
+              </w:rPr>
+              <w:t>...,</w:t>
+            </w:r>
+            <w:r>
+              <w:rPr>
+                <w:rFonts w:ascii="Calibri" w:eastAsia="Times New Roman" w:hAnsi="Calibri" w:cs="Calibri"/>
+                <w:color w:val="000000"/>
+              </w:rPr>
+              <w:t xml:space="preserve"> </w:t>
+            </w:r>
+            <w:r>
+              <w:rPr>
+                <w:rFonts w:ascii="Calibri" w:eastAsia="Times New Roman" w:hAnsi="Calibri" w:cs="Calibri"/>
+                <w:color w:val="000000"/>
+              </w:rPr>
+              <w:t>...,</w:t>
+            </w:r>
+            <w:r>
+              <w:rPr>
+                <w:rFonts w:ascii="Calibri" w:eastAsia="Times New Roman" w:hAnsi="Calibri" w:cs="Calibri"/>
+                <w:color w:val="000000"/>
+              </w:rPr>
+              <w:t xml:space="preserve"> </w:t>
+            </w:r>
+            <w:r>
+              <w:rPr>
+                <w:rFonts w:ascii="Calibri" w:eastAsia="Times New Roman" w:hAnsi="Calibri" w:cs="Calibri"/>
+                <w:color w:val="000000"/>
+              </w:rPr>
+              <w:t>...,</w:t>
+            </w:r>
+            <w:r>
+              <w:rPr>
+                <w:rFonts w:ascii="Calibri" w:eastAsia="Times New Roman" w:hAnsi="Calibri" w:cs="Calibri"/>
+                <w:color w:val="000000"/>
+              </w:rPr>
+              <w:t xml:space="preserve">   </w:t>
+            </w:r>
+            <w:r>
+              <w:rPr>
+                <w:rFonts w:ascii="Calibri" w:eastAsia="Times New Roman" w:hAnsi="Calibri" w:cs="Calibri"/>
+                <w:color w:val="000000"/>
+              </w:rPr>
+              <w:t>0]</w:t>
             </w:r>
           </w:p>
         </w:tc>
@@ -1564,7 +1695,56 @@
                 <w:rFonts w:ascii="Calibri" w:eastAsia="Times New Roman" w:hAnsi="Calibri" w:cs="Calibri"/>
                 <w:color w:val="000000"/>
               </w:rPr>
-              <w:t>[7, 2, 4, 8, 0, 0 ...,0]</w:t>
+              <w:t>[7, 2, 4, 8, 0, 0 ...,</w:t>
+            </w:r>
+            <w:r>
+              <w:rPr>
+                <w:rFonts w:ascii="Calibri" w:eastAsia="Times New Roman" w:hAnsi="Calibri" w:cs="Calibri"/>
+                <w:color w:val="000000"/>
+              </w:rPr>
+              <w:t xml:space="preserve"> </w:t>
+            </w:r>
+            <w:r>
+              <w:rPr>
+                <w:rFonts w:ascii="Calibri" w:eastAsia="Times New Roman" w:hAnsi="Calibri" w:cs="Calibri"/>
+                <w:color w:val="000000"/>
+              </w:rPr>
+              <w:t>...,</w:t>
+            </w:r>
+            <w:r>
+              <w:rPr>
+                <w:rFonts w:ascii="Calibri" w:eastAsia="Times New Roman" w:hAnsi="Calibri" w:cs="Calibri"/>
+                <w:color w:val="000000"/>
+              </w:rPr>
+              <w:t xml:space="preserve"> </w:t>
+            </w:r>
+            <w:r>
+              <w:rPr>
+                <w:rFonts w:ascii="Calibri" w:eastAsia="Times New Roman" w:hAnsi="Calibri" w:cs="Calibri"/>
+                <w:color w:val="000000"/>
+              </w:rPr>
+              <w:t>...,</w:t>
+            </w:r>
+            <w:r>
+              <w:rPr>
+                <w:rFonts w:ascii="Calibri" w:eastAsia="Times New Roman" w:hAnsi="Calibri" w:cs="Calibri"/>
+                <w:color w:val="000000"/>
+              </w:rPr>
+              <w:t xml:space="preserve"> </w:t>
+            </w:r>
+            <w:r>
+              <w:rPr>
+                <w:rFonts w:ascii="Calibri" w:eastAsia="Times New Roman" w:hAnsi="Calibri" w:cs="Calibri"/>
+                <w:color w:val="000000"/>
+              </w:rPr>
+              <w:t xml:space="preserve">   </w:t>
+            </w:r>
+            <w:r>
+              <w:rPr>
+                <w:rFonts w:ascii="Calibri" w:eastAsia="Times New Roman" w:hAnsi="Calibri" w:cs="Calibri"/>
+                <w:color w:val="000000"/>
+              </w:rPr>
+              <w:t>0]</w:t>
             </w:r>
           </w:p>
         </w:tc>
@@ -1664,7 +1844,42 @@
                 <w:rFonts w:ascii="Calibri" w:eastAsia="Times New Roman" w:hAnsi="Calibri" w:cs="Calibri"/>
                 <w:color w:val="000000"/>
               </w:rPr>
-              <w:t>[7, 2, 4, 8, 5, 0, 0 ...,0]</w:t>
+              <w:t>[7, 2, 4, 8, 5, 0, 0 ...,</w:t>
+            </w:r>
+            <w:r>
+              <w:rPr>
+                <w:rFonts w:ascii="Calibri" w:eastAsia="Times New Roman" w:hAnsi="Calibri" w:cs="Calibri"/>
+                <w:color w:val="000000"/>
+              </w:rPr>
+              <w:t xml:space="preserve"> </w:t>
+            </w:r>
+            <w:r>
+              <w:rPr>
+                <w:rFonts w:ascii="Calibri" w:eastAsia="Times New Roman" w:hAnsi="Calibri" w:cs="Calibri"/>
+                <w:color w:val="000000"/>
+              </w:rPr>
+              <w:t>...,</w:t>
+            </w:r>
+            <w:r>
+              <w:rPr>
+                <w:rFonts w:ascii="Calibri" w:eastAsia="Times New Roman" w:hAnsi="Calibri" w:cs="Calibri"/>
+                <w:color w:val="000000"/>
+              </w:rPr>
+              <w:t xml:space="preserve"> </w:t>
+            </w:r>
+            <w:r>
+              <w:rPr>
+                <w:rFonts w:ascii="Calibri" w:eastAsia="Times New Roman" w:hAnsi="Calibri" w:cs="Calibri"/>
+                <w:color w:val="000000"/>
+              </w:rPr>
+              <w:t xml:space="preserve">    </w:t>
+            </w:r>
+            <w:r>
+              <w:rPr>
+                <w:rFonts w:ascii="Calibri" w:eastAsia="Times New Roman" w:hAnsi="Calibri" w:cs="Calibri"/>
+                <w:color w:val="000000"/>
+              </w:rPr>
+              <w:t>0]</w:t>
             </w:r>
           </w:p>
         </w:tc>
@@ -1764,7 +1979,42 @@
                 <w:rFonts w:ascii="Calibri" w:eastAsia="Times New Roman" w:hAnsi="Calibri" w:cs="Calibri"/>
                 <w:color w:val="000000"/>
               </w:rPr>
-              <w:t>[7, 2, 4, 8, 5, 3, 0, 0 ...,0]</w:t>
+              <w:t>[7, 2, 4, 8, 5, 3, 0, 0 ...</w:t>
+            </w:r>
+            <w:r>
+              <w:rPr>
+                <w:rFonts w:ascii="Calibri" w:eastAsia="Times New Roman" w:hAnsi="Calibri" w:cs="Calibri"/>
+                <w:color w:val="000000"/>
+              </w:rPr>
+              <w:t>,</w:t>
+            </w:r>
+            <w:r>
+              <w:rPr>
+                <w:rFonts w:ascii="Calibri" w:eastAsia="Times New Roman" w:hAnsi="Calibri" w:cs="Calibri"/>
+                <w:color w:val="000000"/>
+              </w:rPr>
+              <w:t xml:space="preserve"> </w:t>
+            </w:r>
+            <w:r>
+              <w:rPr>
+                <w:rFonts w:ascii="Calibri" w:eastAsia="Times New Roman" w:hAnsi="Calibri" w:cs="Calibri"/>
+                <w:color w:val="000000"/>
+              </w:rPr>
+              <w:t>...,</w:t>
+            </w:r>
+            <w:r>
+              <w:rPr>
+                <w:rFonts w:ascii="Calibri" w:eastAsia="Times New Roman" w:hAnsi="Calibri" w:cs="Calibri"/>
+                <w:color w:val="000000"/>
+              </w:rPr>
+              <w:t xml:space="preserve"> </w:t>
+            </w:r>
+            <w:r>
+              <w:rPr>
+                <w:rFonts w:ascii="Calibri" w:eastAsia="Times New Roman" w:hAnsi="Calibri" w:cs="Calibri"/>
+                <w:color w:val="000000"/>
+              </w:rPr>
+              <w:t>0]</w:t>
             </w:r>
           </w:p>
         </w:tc>
@@ -1864,7 +2114,21 @@
                 <w:rFonts w:ascii="Calibri" w:eastAsia="Times New Roman" w:hAnsi="Calibri" w:cs="Calibri"/>
                 <w:color w:val="000000"/>
               </w:rPr>
-              <w:t>[7, 2, 4, 8, 5, 3, 6, 0, 0 ...,0]</w:t>
+              <w:t>[7, 2, 4, 8, 5, 3, 6, 0, 0 ...,</w:t>
+            </w:r>
+            <w:r>
+              <w:rPr>
+                <w:rFonts w:ascii="Calibri" w:eastAsia="Times New Roman" w:hAnsi="Calibri" w:cs="Calibri"/>
+                <w:color w:val="000000"/>
+              </w:rPr>
+              <w:t xml:space="preserve">  </w:t>
+            </w:r>
+            <w:r>
+              <w:rPr>
+                <w:rFonts w:ascii="Calibri" w:eastAsia="Times New Roman" w:hAnsi="Calibri" w:cs="Calibri"/>
+                <w:color w:val="000000"/>
+              </w:rPr>
+              <w:t>0]</w:t>
             </w:r>
           </w:p>
         </w:tc>

</xml_diff>